<commit_message>
Mejoras en general, implementación de árbol y cambio en interfaz
</commit_message>
<xml_diff>
--- a/Docs/Proyecto AyD2018_2.docx
+++ b/Docs/Proyecto AyD2018_2.docx
@@ -134,16 +134,14 @@
         </w:rPr>
         <w:t xml:space="preserve">software </w:t>
       </w:r>
-      <w:proofErr w:type="gramStart"/>
-      <w:r>
-        <w:rPr>
-          <w:rFonts w:ascii="Arial" w:hAnsi="Arial" w:cs="Arial"/>
-          <w:sz w:val="24"/>
-          <w:szCs w:val="24"/>
-        </w:rPr>
-        <w:t>que</w:t>
-      </w:r>
-      <w:proofErr w:type="gramEnd"/>
+      <w:r>
+        <w:rPr>
+          <w:rFonts w:ascii="Arial" w:hAnsi="Arial" w:cs="Arial"/>
+          <w:sz w:val="24"/>
+          <w:szCs w:val="24"/>
+        </w:rPr>
+        <w:t>que,</w:t>
+      </w:r>
       <w:r>
         <w:rPr>
           <w:rFonts w:ascii="Arial" w:hAnsi="Arial" w:cs="Arial"/>
@@ -219,15 +217,15 @@
         <w:jc w:val="both"/>
         <w:rPr>
           <w:rFonts w:ascii="Arial" w:hAnsi="Arial" w:cs="Arial"/>
-          <w:color w:val="4F6228" w:themeColor="accent3" w:themeShade="80"/>
-          <w:sz w:val="24"/>
-          <w:szCs w:val="24"/>
-        </w:rPr>
-      </w:pPr>
-      <w:r>
-        <w:rPr>
-          <w:rFonts w:ascii="Arial" w:hAnsi="Arial" w:cs="Arial"/>
-          <w:color w:val="4F6228" w:themeColor="accent3" w:themeShade="80"/>
+          <w:color w:val="00B050"/>
+          <w:sz w:val="24"/>
+          <w:szCs w:val="24"/>
+        </w:rPr>
+      </w:pPr>
+      <w:r>
+        <w:rPr>
+          <w:rFonts w:ascii="Arial" w:hAnsi="Arial" w:cs="Arial"/>
+          <w:color w:val="00B050"/>
           <w:sz w:val="24"/>
           <w:szCs w:val="24"/>
         </w:rPr>
@@ -236,7 +234,7 @@
       <w:r>
         <w:rPr>
           <w:rFonts w:ascii="Arial" w:hAnsi="Arial" w:cs="Arial"/>
-          <w:color w:val="4F6228" w:themeColor="accent3" w:themeShade="80"/>
+          <w:color w:val="00B050"/>
           <w:sz w:val="24"/>
           <w:szCs w:val="24"/>
         </w:rPr>
@@ -245,7 +243,7 @@
       <w:r>
         <w:rPr>
           <w:rFonts w:ascii="Arial" w:hAnsi="Arial" w:cs="Arial"/>
-          <w:color w:val="4F6228" w:themeColor="accent3" w:themeShade="80"/>
+          <w:color w:val="00B050"/>
           <w:sz w:val="24"/>
           <w:szCs w:val="24"/>
         </w:rPr>
@@ -254,7 +252,7 @@
       <w:r>
         <w:rPr>
           <w:rFonts w:ascii="Arial" w:hAnsi="Arial" w:cs="Arial"/>
-          <w:color w:val="4F6228" w:themeColor="accent3" w:themeShade="80"/>
+          <w:color w:val="00B050"/>
           <w:sz w:val="24"/>
           <w:szCs w:val="24"/>
         </w:rPr>
@@ -263,7 +261,7 @@
       <w:r>
         <w:rPr>
           <w:rFonts w:ascii="Arial" w:hAnsi="Arial" w:cs="Arial"/>
-          <w:color w:val="4F6228" w:themeColor="accent3" w:themeShade="80"/>
+          <w:color w:val="00B050"/>
           <w:sz w:val="24"/>
           <w:szCs w:val="24"/>
         </w:rPr>
@@ -272,7 +270,7 @@
       <w:r>
         <w:rPr>
           <w:rFonts w:ascii="Arial" w:hAnsi="Arial" w:cs="Arial"/>
-          <w:color w:val="4F6228" w:themeColor="accent3" w:themeShade="80"/>
+          <w:color w:val="00B050"/>
           <w:sz w:val="24"/>
           <w:szCs w:val="24"/>
         </w:rPr>
@@ -281,7 +279,7 @@
       <w:r>
         <w:rPr>
           <w:rFonts w:ascii="Arial" w:hAnsi="Arial" w:cs="Arial"/>
-          <w:color w:val="4F6228" w:themeColor="accent3" w:themeShade="80"/>
+          <w:color w:val="00B050"/>
           <w:sz w:val="24"/>
           <w:szCs w:val="24"/>
         </w:rPr>
@@ -290,7 +288,7 @@
       <w:r>
         <w:rPr>
           <w:rFonts w:ascii="Arial" w:hAnsi="Arial" w:cs="Arial"/>
-          <w:color w:val="4F6228" w:themeColor="accent3" w:themeShade="80"/>
+          <w:color w:val="00B050"/>
           <w:sz w:val="24"/>
           <w:szCs w:val="24"/>
         </w:rPr>
@@ -307,7 +305,7 @@
         <w:jc w:val="both"/>
         <w:rPr>
           <w:rFonts w:ascii="Arial" w:hAnsi="Arial" w:cs="Arial"/>
-          <w:color w:val="4F6228" w:themeColor="accent3" w:themeShade="80"/>
+          <w:color w:val="00B050"/>
           <w:sz w:val="24"/>
           <w:szCs w:val="24"/>
         </w:rPr>
@@ -316,7 +314,7 @@
       <w:r>
         <w:rPr>
           <w:rFonts w:ascii="Arial" w:hAnsi="Arial" w:cs="Arial"/>
-          <w:color w:val="4F6228" w:themeColor="accent3" w:themeShade="80"/>
+          <w:color w:val="00B050"/>
           <w:sz w:val="24"/>
           <w:szCs w:val="24"/>
         </w:rPr>
@@ -325,7 +323,7 @@
       <w:r>
         <w:rPr>
           <w:rFonts w:ascii="Arial" w:hAnsi="Arial" w:cs="Arial"/>
-          <w:color w:val="4F6228" w:themeColor="accent3" w:themeShade="80"/>
+          <w:color w:val="00B050"/>
           <w:sz w:val="24"/>
           <w:szCs w:val="24"/>
         </w:rPr>
@@ -334,7 +332,7 @@
       <w:r>
         <w:rPr>
           <w:rFonts w:ascii="Arial" w:hAnsi="Arial" w:cs="Arial"/>
-          <w:color w:val="4F6228" w:themeColor="accent3" w:themeShade="80"/>
+          <w:color w:val="00B050"/>
           <w:sz w:val="24"/>
           <w:szCs w:val="24"/>
         </w:rPr>
@@ -344,7 +342,7 @@
       <w:r>
         <w:rPr>
           <w:rFonts w:ascii="Arial" w:hAnsi="Arial" w:cs="Arial"/>
-          <w:color w:val="4F6228" w:themeColor="accent3" w:themeShade="80"/>
+          <w:color w:val="00B050"/>
           <w:sz w:val="24"/>
           <w:szCs w:val="24"/>
         </w:rPr>
@@ -361,13 +359,15 @@
         <w:jc w:val="both"/>
         <w:rPr>
           <w:rFonts w:ascii="Arial" w:hAnsi="Arial" w:cs="Arial"/>
-          <w:sz w:val="24"/>
-          <w:szCs w:val="24"/>
-        </w:rPr>
-      </w:pPr>
-      <w:r>
-        <w:rPr>
-          <w:rFonts w:ascii="Arial" w:hAnsi="Arial" w:cs="Arial"/>
+          <w:color w:val="00B050"/>
+          <w:sz w:val="24"/>
+          <w:szCs w:val="24"/>
+        </w:rPr>
+      </w:pPr>
+      <w:r>
+        <w:rPr>
+          <w:rFonts w:ascii="Arial" w:hAnsi="Arial" w:cs="Arial"/>
+          <w:color w:val="00B050"/>
           <w:sz w:val="24"/>
           <w:szCs w:val="24"/>
         </w:rPr>
@@ -376,6 +376,7 @@
       <w:r>
         <w:rPr>
           <w:rFonts w:ascii="Arial" w:hAnsi="Arial" w:cs="Arial"/>
+          <w:color w:val="00B050"/>
           <w:sz w:val="24"/>
           <w:szCs w:val="24"/>
         </w:rPr>
@@ -384,6 +385,7 @@
       <w:r>
         <w:rPr>
           <w:rFonts w:ascii="Arial" w:hAnsi="Arial" w:cs="Arial"/>
+          <w:color w:val="00B050"/>
           <w:sz w:val="24"/>
           <w:szCs w:val="24"/>
         </w:rPr>
@@ -392,6 +394,7 @@
       <w:r>
         <w:rPr>
           <w:rFonts w:ascii="Arial" w:hAnsi="Arial" w:cs="Arial"/>
+          <w:color w:val="00B050"/>
           <w:sz w:val="24"/>
           <w:szCs w:val="24"/>
         </w:rPr>
@@ -400,6 +403,7 @@
       <w:r>
         <w:rPr>
           <w:rFonts w:ascii="Arial" w:hAnsi="Arial" w:cs="Arial"/>
+          <w:color w:val="00B050"/>
           <w:sz w:val="24"/>
           <w:szCs w:val="24"/>
         </w:rPr>
@@ -408,6 +412,7 @@
       <w:r>
         <w:rPr>
           <w:rFonts w:ascii="Arial" w:hAnsi="Arial" w:cs="Arial"/>
+          <w:color w:val="00B050"/>
           <w:sz w:val="24"/>
           <w:szCs w:val="24"/>
         </w:rPr>
@@ -416,6 +421,7 @@
       <w:r>
         <w:rPr>
           <w:rFonts w:ascii="Arial" w:hAnsi="Arial" w:cs="Arial"/>
+          <w:color w:val="00B050"/>
           <w:sz w:val="24"/>
           <w:szCs w:val="24"/>
         </w:rPr>
@@ -424,6 +430,7 @@
       <w:r>
         <w:rPr>
           <w:rFonts w:ascii="Arial" w:hAnsi="Arial" w:cs="Arial"/>
+          <w:color w:val="00B050"/>
           <w:sz w:val="24"/>
           <w:szCs w:val="24"/>
         </w:rPr>
@@ -432,6 +439,7 @@
       <w:r>
         <w:rPr>
           <w:rFonts w:ascii="Arial" w:hAnsi="Arial" w:cs="Arial"/>
+          <w:color w:val="00B050"/>
           <w:sz w:val="24"/>
           <w:szCs w:val="24"/>
         </w:rPr>
@@ -617,13 +625,15 @@
         <w:jc w:val="both"/>
         <w:rPr>
           <w:rFonts w:ascii="Arial" w:hAnsi="Arial" w:cs="Arial"/>
-          <w:sz w:val="24"/>
-          <w:szCs w:val="24"/>
-        </w:rPr>
-      </w:pPr>
-      <w:r>
-        <w:rPr>
-          <w:rFonts w:ascii="Arial" w:hAnsi="Arial" w:cs="Arial"/>
+          <w:color w:val="00B050"/>
+          <w:sz w:val="24"/>
+          <w:szCs w:val="24"/>
+        </w:rPr>
+      </w:pPr>
+      <w:r>
+        <w:rPr>
+          <w:rFonts w:ascii="Arial" w:hAnsi="Arial" w:cs="Arial"/>
+          <w:color w:val="00B050"/>
           <w:sz w:val="24"/>
           <w:szCs w:val="24"/>
         </w:rPr>
@@ -632,6 +642,7 @@
       <w:r>
         <w:rPr>
           <w:rFonts w:ascii="Arial" w:hAnsi="Arial" w:cs="Arial"/>
+          <w:color w:val="00B050"/>
           <w:sz w:val="24"/>
           <w:szCs w:val="24"/>
         </w:rPr>
@@ -640,6 +651,7 @@
       <w:r>
         <w:rPr>
           <w:rFonts w:ascii="Arial" w:hAnsi="Arial" w:cs="Arial"/>
+          <w:color w:val="00B050"/>
           <w:sz w:val="24"/>
           <w:szCs w:val="24"/>
         </w:rPr>
@@ -648,6 +660,7 @@
       <w:r>
         <w:rPr>
           <w:rFonts w:ascii="Arial" w:hAnsi="Arial" w:cs="Arial"/>
+          <w:color w:val="00B050"/>
           <w:sz w:val="24"/>
           <w:szCs w:val="24"/>
         </w:rPr>
@@ -656,6 +669,7 @@
       <w:r>
         <w:rPr>
           <w:rFonts w:ascii="Arial" w:hAnsi="Arial" w:cs="Arial"/>
+          <w:color w:val="00B050"/>
           <w:sz w:val="24"/>
           <w:szCs w:val="24"/>
         </w:rPr>
@@ -852,16 +866,14 @@
         </w:rPr>
         <w:t xml:space="preserve">diseño e </w:t>
       </w:r>
-      <w:proofErr w:type="gramStart"/>
-      <w:r>
-        <w:rPr>
-          <w:rFonts w:ascii="Arial" w:hAnsi="Arial" w:cs="Arial"/>
-          <w:sz w:val="24"/>
-          <w:szCs w:val="24"/>
-        </w:rPr>
-        <w:t>implementación  del</w:t>
-      </w:r>
-      <w:proofErr w:type="gramEnd"/>
+      <w:r>
+        <w:rPr>
+          <w:rFonts w:ascii="Arial" w:hAnsi="Arial" w:cs="Arial"/>
+          <w:sz w:val="24"/>
+          <w:szCs w:val="24"/>
+        </w:rPr>
+        <w:t>implementación del</w:t>
+      </w:r>
       <w:r>
         <w:rPr>
           <w:rFonts w:ascii="Arial" w:hAnsi="Arial" w:cs="Arial"/>
@@ -881,7 +893,7 @@
       <w:r>
         <w:rPr>
           <w:rFonts w:ascii="Arial" w:hAnsi="Arial" w:cs="Arial"/>
-          <w:color w:val="FF0000"/>
+          <w:color w:val="C00000"/>
           <w:sz w:val="24"/>
           <w:szCs w:val="24"/>
         </w:rPr>
@@ -890,19 +902,11 @@
       <w:r>
         <w:rPr>
           <w:rFonts w:ascii="Arial" w:hAnsi="Arial" w:cs="Arial"/>
-          <w:color w:val="FF0000"/>
-          <w:sz w:val="24"/>
-          <w:szCs w:val="24"/>
-        </w:rPr>
-        <w:t>el análisis de rendimiento o complejidad de la solución construida</w:t>
-      </w:r>
-      <w:r>
-        <w:rPr>
-          <w:rFonts w:ascii="Arial" w:hAnsi="Arial" w:cs="Arial"/>
-          <w:sz w:val="24"/>
-          <w:szCs w:val="24"/>
-        </w:rPr>
-        <w:t xml:space="preserve">. </w:t>
+          <w:color w:val="C00000"/>
+          <w:sz w:val="24"/>
+          <w:szCs w:val="24"/>
+        </w:rPr>
+        <w:t xml:space="preserve">el análisis de rendimiento o complejidad de la solución construida. </w:t>
       </w:r>
     </w:p>
     <w:p>
@@ -944,7 +948,18 @@
           <w:sz w:val="24"/>
           <w:szCs w:val="24"/>
         </w:rPr>
-        <w:t xml:space="preserve"> los objetivos de este proyecto</w:t>
+        <w:t xml:space="preserve"> los objetivos de est</w:t>
+      </w:r>
+      <w:bookmarkStart w:id="0" w:name="_GoBack"/>
+      <w:bookmarkEnd w:id="0"/>
+      <w:r>
+        <w:rPr>
+          <w:rFonts w:ascii="Arial" w:eastAsia="Times New Roman" w:hAnsi="Arial" w:cs="Arial"/>
+          <w:color w:val="000000"/>
+          <w:sz w:val="24"/>
+          <w:szCs w:val="24"/>
+        </w:rPr>
+        <w:t>e proyecto</w:t>
       </w:r>
       <w:r>
         <w:rPr>
@@ -985,7 +1000,7 @@
       <w:r>
         <w:rPr>
           <w:rFonts w:ascii="Arial" w:eastAsia="Times New Roman" w:hAnsi="Arial" w:cs="Arial"/>
-          <w:color w:val="4F6228" w:themeColor="accent3" w:themeShade="80"/>
+          <w:color w:val="00B050"/>
           <w:sz w:val="24"/>
           <w:szCs w:val="24"/>
         </w:rPr>
@@ -994,7 +1009,7 @@
       <w:r>
         <w:rPr>
           <w:rFonts w:ascii="Arial" w:eastAsia="Times New Roman" w:hAnsi="Arial" w:cs="Arial"/>
-          <w:color w:val="4F6228" w:themeColor="accent3" w:themeShade="80"/>
+          <w:color w:val="00B050"/>
           <w:sz w:val="24"/>
           <w:szCs w:val="24"/>
         </w:rPr>
@@ -1003,7 +1018,7 @@
       <w:r>
         <w:rPr>
           <w:rFonts w:ascii="Arial" w:eastAsia="Times New Roman" w:hAnsi="Arial" w:cs="Arial"/>
-          <w:color w:val="4F6228" w:themeColor="accent3" w:themeShade="80"/>
+          <w:color w:val="00B050"/>
           <w:sz w:val="24"/>
           <w:szCs w:val="24"/>
         </w:rPr>
@@ -1012,7 +1027,7 @@
       <w:r>
         <w:rPr>
           <w:rFonts w:ascii="Arial" w:eastAsia="Times New Roman" w:hAnsi="Arial" w:cs="Arial"/>
-          <w:color w:val="4F6228" w:themeColor="accent3" w:themeShade="80"/>
+          <w:color w:val="00B050"/>
           <w:sz w:val="24"/>
           <w:szCs w:val="24"/>
         </w:rPr>
@@ -1021,7 +1036,7 @@
       <w:r>
         <w:rPr>
           <w:rFonts w:ascii="Arial" w:eastAsia="Times New Roman" w:hAnsi="Arial" w:cs="Arial"/>
-          <w:color w:val="4F6228" w:themeColor="accent3" w:themeShade="80"/>
+          <w:color w:val="00B050"/>
           <w:sz w:val="24"/>
           <w:szCs w:val="24"/>
         </w:rPr>
@@ -1030,7 +1045,7 @@
       <w:r>
         <w:rPr>
           <w:rFonts w:ascii="Arial" w:eastAsia="Times New Roman" w:hAnsi="Arial" w:cs="Arial"/>
-          <w:color w:val="4F6228" w:themeColor="accent3" w:themeShade="80"/>
+          <w:color w:val="00B050"/>
           <w:sz w:val="24"/>
           <w:szCs w:val="24"/>
         </w:rPr>
@@ -1039,7 +1054,7 @@
       <w:r>
         <w:rPr>
           <w:rFonts w:ascii="Arial" w:eastAsia="Times New Roman" w:hAnsi="Arial" w:cs="Arial"/>
-          <w:color w:val="4F6228" w:themeColor="accent3" w:themeShade="80"/>
+          <w:color w:val="00B050"/>
           <w:sz w:val="24"/>
           <w:szCs w:val="24"/>
         </w:rPr>
@@ -1048,7 +1063,7 @@
       <w:r>
         <w:rPr>
           <w:rFonts w:ascii="Arial" w:eastAsia="Times New Roman" w:hAnsi="Arial" w:cs="Arial"/>
-          <w:color w:val="4F6228" w:themeColor="accent3" w:themeShade="80"/>
+          <w:color w:val="00B050"/>
           <w:sz w:val="24"/>
           <w:szCs w:val="24"/>
         </w:rPr>
@@ -1057,7 +1072,7 @@
       <w:r>
         <w:rPr>
           <w:rFonts w:ascii="Arial" w:eastAsia="Times New Roman" w:hAnsi="Arial" w:cs="Arial"/>
-          <w:color w:val="4F6228" w:themeColor="accent3" w:themeShade="80"/>
+          <w:color w:val="00B050"/>
           <w:sz w:val="24"/>
           <w:szCs w:val="24"/>
         </w:rPr>
@@ -1066,7 +1081,7 @@
       <w:r>
         <w:rPr>
           <w:rFonts w:ascii="Arial" w:eastAsia="Times New Roman" w:hAnsi="Arial" w:cs="Arial"/>
-          <w:color w:val="4F6228" w:themeColor="accent3" w:themeShade="80"/>
+          <w:color w:val="00B050"/>
           <w:sz w:val="24"/>
           <w:szCs w:val="24"/>
         </w:rPr>
@@ -1075,7 +1090,7 @@
       <w:r>
         <w:rPr>
           <w:rFonts w:ascii="Arial" w:eastAsia="Times New Roman" w:hAnsi="Arial" w:cs="Arial"/>
-          <w:color w:val="4F6228" w:themeColor="accent3" w:themeShade="80"/>
+          <w:color w:val="00B050"/>
           <w:sz w:val="24"/>
           <w:szCs w:val="24"/>
         </w:rPr>
@@ -1084,7 +1099,7 @@
       <w:r>
         <w:rPr>
           <w:rFonts w:ascii="Arial" w:eastAsia="Times New Roman" w:hAnsi="Arial" w:cs="Arial"/>
-          <w:color w:val="4F6228" w:themeColor="accent3" w:themeShade="80"/>
+          <w:color w:val="00B050"/>
           <w:sz w:val="24"/>
           <w:szCs w:val="24"/>
         </w:rPr>
@@ -1093,7 +1108,7 @@
       <w:r>
         <w:rPr>
           <w:rFonts w:ascii="Arial" w:eastAsia="Times New Roman" w:hAnsi="Arial" w:cs="Arial"/>
-          <w:color w:val="4F6228" w:themeColor="accent3" w:themeShade="80"/>
+          <w:color w:val="00B050"/>
           <w:sz w:val="24"/>
           <w:szCs w:val="24"/>
         </w:rPr>
@@ -1102,7 +1117,7 @@
       <w:r>
         <w:rPr>
           <w:rFonts w:ascii="Arial" w:eastAsia="Times New Roman" w:hAnsi="Arial" w:cs="Arial"/>
-          <w:color w:val="4F6228" w:themeColor="accent3" w:themeShade="80"/>
+          <w:color w:val="00B050"/>
           <w:sz w:val="24"/>
           <w:szCs w:val="24"/>
         </w:rPr>
@@ -1111,7 +1126,7 @@
       <w:r>
         <w:rPr>
           <w:rFonts w:ascii="Arial" w:eastAsia="Times New Roman" w:hAnsi="Arial" w:cs="Arial"/>
-          <w:color w:val="4F6228" w:themeColor="accent3" w:themeShade="80"/>
+          <w:color w:val="00B050"/>
           <w:sz w:val="24"/>
           <w:szCs w:val="24"/>
         </w:rPr>
@@ -1120,7 +1135,7 @@
       <w:r>
         <w:rPr>
           <w:rFonts w:ascii="Arial" w:eastAsia="Times New Roman" w:hAnsi="Arial" w:cs="Arial"/>
-          <w:color w:val="4F6228" w:themeColor="accent3" w:themeShade="80"/>
+          <w:color w:val="00B050"/>
           <w:sz w:val="24"/>
           <w:szCs w:val="24"/>
         </w:rPr>
@@ -1129,7 +1144,7 @@
       <w:r>
         <w:rPr>
           <w:rFonts w:ascii="Arial" w:eastAsia="Times New Roman" w:hAnsi="Arial" w:cs="Arial"/>
-          <w:color w:val="4F6228" w:themeColor="accent3" w:themeShade="80"/>
+          <w:color w:val="00B050"/>
           <w:sz w:val="24"/>
           <w:szCs w:val="24"/>
         </w:rPr>
@@ -1138,7 +1153,7 @@
       <w:r>
         <w:rPr>
           <w:rFonts w:ascii="Arial" w:eastAsia="Times New Roman" w:hAnsi="Arial" w:cs="Arial"/>
-          <w:color w:val="4F6228" w:themeColor="accent3" w:themeShade="80"/>
+          <w:color w:val="00B050"/>
           <w:sz w:val="24"/>
           <w:szCs w:val="24"/>
         </w:rPr>
@@ -1147,7 +1162,7 @@
       <w:r>
         <w:rPr>
           <w:rFonts w:ascii="Arial" w:eastAsia="Times New Roman" w:hAnsi="Arial" w:cs="Arial"/>
-          <w:color w:val="4F6228" w:themeColor="accent3" w:themeShade="80"/>
+          <w:color w:val="00B050"/>
           <w:sz w:val="24"/>
           <w:szCs w:val="24"/>
         </w:rPr>
@@ -1156,7 +1171,7 @@
       <w:r>
         <w:rPr>
           <w:rFonts w:ascii="Arial" w:eastAsia="Times New Roman" w:hAnsi="Arial" w:cs="Arial"/>
-          <w:color w:val="4F6228" w:themeColor="accent3" w:themeShade="80"/>
+          <w:color w:val="00B050"/>
           <w:sz w:val="24"/>
           <w:szCs w:val="24"/>
         </w:rPr>
@@ -1376,7 +1391,7 @@
       <w:r>
         <w:rPr>
           <w:rFonts w:ascii="Arial" w:eastAsia="Times New Roman" w:hAnsi="Arial" w:cs="Arial"/>
-          <w:color w:val="FF0000"/>
+          <w:color w:val="C00000"/>
           <w:sz w:val="24"/>
           <w:szCs w:val="24"/>
         </w:rPr>
@@ -1385,34 +1400,16 @@
       <w:r>
         <w:rPr>
           <w:rFonts w:ascii="Arial" w:eastAsia="Times New Roman" w:hAnsi="Arial" w:cs="Arial"/>
-          <w:color w:val="FF0000"/>
-          <w:sz w:val="24"/>
-          <w:szCs w:val="24"/>
-        </w:rPr>
-        <w:t xml:space="preserve"> de la complejidad del problema</w:t>
-      </w:r>
-      <w:r>
-        <w:rPr>
-          <w:rFonts w:ascii="Arial" w:eastAsia="Times New Roman" w:hAnsi="Arial" w:cs="Arial"/>
-          <w:color w:val="000000"/>
-          <w:sz w:val="24"/>
-          <w:szCs w:val="24"/>
-        </w:rPr>
-        <w:t xml:space="preserve"> y </w:t>
-      </w:r>
-      <w:r>
-        <w:rPr>
-          <w:rFonts w:ascii="Arial" w:eastAsia="Times New Roman" w:hAnsi="Arial" w:cs="Arial"/>
-          <w:color w:val="FF0000"/>
-          <w:sz w:val="24"/>
-          <w:szCs w:val="24"/>
-        </w:rPr>
-        <w:t>el jugador tendrá la posibilidad de colocar</w:t>
-      </w:r>
-      <w:r>
-        <w:rPr>
-          <w:rFonts w:ascii="Arial" w:eastAsia="Times New Roman" w:hAnsi="Arial" w:cs="Arial"/>
-          <w:color w:val="FF0000"/>
+          <w:color w:val="C00000"/>
+          <w:sz w:val="24"/>
+          <w:szCs w:val="24"/>
+        </w:rPr>
+        <w:t xml:space="preserve"> de la complejidad del problema y el jugador tendrá la posibilidad de colocar</w:t>
+      </w:r>
+      <w:r>
+        <w:rPr>
+          <w:rFonts w:ascii="Arial" w:eastAsia="Times New Roman" w:hAnsi="Arial" w:cs="Arial"/>
+          <w:color w:val="C00000"/>
           <w:sz w:val="24"/>
           <w:szCs w:val="24"/>
         </w:rPr>
@@ -1421,7 +1418,7 @@
       <w:r>
         <w:rPr>
           <w:rFonts w:ascii="Arial" w:eastAsia="Times New Roman" w:hAnsi="Arial" w:cs="Arial"/>
-          <w:color w:val="FF0000"/>
+          <w:color w:val="C00000"/>
           <w:sz w:val="24"/>
           <w:szCs w:val="24"/>
         </w:rPr>
@@ -1430,7 +1427,7 @@
       <w:r>
         <w:rPr>
           <w:rFonts w:ascii="Arial" w:eastAsia="Times New Roman" w:hAnsi="Arial" w:cs="Arial"/>
-          <w:color w:val="FF0000"/>
+          <w:color w:val="C00000"/>
           <w:sz w:val="24"/>
           <w:szCs w:val="24"/>
         </w:rPr>
@@ -1452,18 +1449,7 @@
           <w:sz w:val="24"/>
           <w:szCs w:val="24"/>
         </w:rPr>
-        <w:t>p</w:t>
-      </w:r>
-      <w:bookmarkStart w:id="0" w:name="_GoBack"/>
-      <w:bookmarkEnd w:id="0"/>
-      <w:r>
-        <w:rPr>
-          <w:rFonts w:ascii="Arial" w:eastAsia="Times New Roman" w:hAnsi="Arial" w:cs="Arial"/>
-          <w:color w:val="000000"/>
-          <w:sz w:val="24"/>
-          <w:szCs w:val="24"/>
-        </w:rPr>
-        <w:t xml:space="preserve">ara </w:t>
+        <w:t xml:space="preserve">para </w:t>
       </w:r>
       <w:r>
         <w:rPr>
@@ -1639,17 +1625,15 @@
         </w:rPr>
         <w:t xml:space="preserve"> Sin embargo, a </w:t>
       </w:r>
-      <w:proofErr w:type="gramStart"/>
-      <w:r>
-        <w:rPr>
-          <w:rFonts w:ascii="Arial" w:eastAsia="Times New Roman" w:hAnsi="Arial" w:cs="Arial"/>
-          <w:color w:val="000000"/>
-          <w:sz w:val="24"/>
-          <w:szCs w:val="24"/>
-        </w:rPr>
-        <w:t>continuación</w:t>
-      </w:r>
-      <w:proofErr w:type="gramEnd"/>
+      <w:r>
+        <w:rPr>
+          <w:rFonts w:ascii="Arial" w:eastAsia="Times New Roman" w:hAnsi="Arial" w:cs="Arial"/>
+          <w:color w:val="000000"/>
+          <w:sz w:val="24"/>
+          <w:szCs w:val="24"/>
+        </w:rPr>
+        <w:t>continuación,</w:t>
+      </w:r>
       <w:r>
         <w:rPr>
           <w:rFonts w:ascii="Arial" w:eastAsia="Times New Roman" w:hAnsi="Arial" w:cs="Arial"/>
@@ -1681,15 +1665,15 @@
         <w:textAlignment w:val="baseline"/>
         <w:rPr>
           <w:rFonts w:ascii="Arial" w:eastAsia="Times New Roman" w:hAnsi="Arial" w:cs="Arial"/>
-          <w:color w:val="000000"/>
-          <w:sz w:val="24"/>
-          <w:szCs w:val="24"/>
-        </w:rPr>
-      </w:pPr>
-      <w:r>
-        <w:rPr>
-          <w:rFonts w:ascii="Arial" w:eastAsia="Times New Roman" w:hAnsi="Arial" w:cs="Arial"/>
-          <w:color w:val="000000"/>
+          <w:color w:val="C00000"/>
+          <w:sz w:val="24"/>
+          <w:szCs w:val="24"/>
+        </w:rPr>
+      </w:pPr>
+      <w:r>
+        <w:rPr>
+          <w:rFonts w:ascii="Arial" w:eastAsia="Times New Roman" w:hAnsi="Arial" w:cs="Arial"/>
+          <w:color w:val="C00000"/>
           <w:sz w:val="24"/>
           <w:szCs w:val="24"/>
         </w:rPr>
@@ -1698,7 +1682,7 @@
       <w:r>
         <w:rPr>
           <w:rFonts w:ascii="Arial" w:eastAsia="Times New Roman" w:hAnsi="Arial" w:cs="Arial"/>
-          <w:color w:val="000000"/>
+          <w:color w:val="C00000"/>
           <w:sz w:val="24"/>
           <w:szCs w:val="24"/>
         </w:rPr>
@@ -1707,7 +1691,7 @@
       <w:r>
         <w:rPr>
           <w:rFonts w:ascii="Arial" w:eastAsia="Times New Roman" w:hAnsi="Arial" w:cs="Arial"/>
-          <w:color w:val="000000"/>
+          <w:color w:val="C00000"/>
           <w:sz w:val="24"/>
           <w:szCs w:val="24"/>
         </w:rPr>
@@ -1716,7 +1700,7 @@
       <w:r>
         <w:rPr>
           <w:rFonts w:ascii="Arial" w:eastAsia="Times New Roman" w:hAnsi="Arial" w:cs="Arial"/>
-          <w:color w:val="000000"/>
+          <w:color w:val="C00000"/>
           <w:sz w:val="24"/>
           <w:szCs w:val="24"/>
         </w:rPr>
@@ -1725,7 +1709,7 @@
       <w:r>
         <w:rPr>
           <w:rFonts w:ascii="Arial" w:eastAsia="Times New Roman" w:hAnsi="Arial" w:cs="Arial"/>
-          <w:color w:val="000000"/>
+          <w:color w:val="C00000"/>
           <w:sz w:val="24"/>
           <w:szCs w:val="24"/>
         </w:rPr>
@@ -1734,7 +1718,7 @@
       <w:r>
         <w:rPr>
           <w:rFonts w:ascii="Arial" w:eastAsia="Times New Roman" w:hAnsi="Arial" w:cs="Arial"/>
-          <w:color w:val="000000"/>
+          <w:color w:val="C00000"/>
           <w:sz w:val="24"/>
           <w:szCs w:val="24"/>
         </w:rPr>
@@ -1743,7 +1727,7 @@
       <w:r>
         <w:rPr>
           <w:rFonts w:ascii="Arial" w:eastAsia="Times New Roman" w:hAnsi="Arial" w:cs="Arial"/>
-          <w:color w:val="000000"/>
+          <w:color w:val="C00000"/>
           <w:sz w:val="24"/>
           <w:szCs w:val="24"/>
         </w:rPr>
@@ -1752,7 +1736,7 @@
       <w:r>
         <w:rPr>
           <w:rFonts w:ascii="Arial" w:eastAsia="Times New Roman" w:hAnsi="Arial" w:cs="Arial"/>
-          <w:color w:val="000000"/>
+          <w:color w:val="C00000"/>
           <w:sz w:val="24"/>
           <w:szCs w:val="24"/>
         </w:rPr>
@@ -1761,7 +1745,7 @@
       <w:r>
         <w:rPr>
           <w:rFonts w:ascii="Arial" w:eastAsia="Times New Roman" w:hAnsi="Arial" w:cs="Arial"/>
-          <w:color w:val="000000"/>
+          <w:color w:val="C00000"/>
           <w:sz w:val="24"/>
           <w:szCs w:val="24"/>
         </w:rPr>
@@ -1770,7 +1754,7 @@
       <w:r>
         <w:rPr>
           <w:rFonts w:ascii="Arial" w:eastAsia="Times New Roman" w:hAnsi="Arial" w:cs="Arial"/>
-          <w:color w:val="000000"/>
+          <w:color w:val="C00000"/>
           <w:sz w:val="24"/>
           <w:szCs w:val="24"/>
         </w:rPr>
@@ -1779,7 +1763,7 @@
       <w:r>
         <w:rPr>
           <w:rFonts w:ascii="Arial" w:eastAsia="Times New Roman" w:hAnsi="Arial" w:cs="Arial"/>
-          <w:color w:val="000000"/>
+          <w:color w:val="C00000"/>
           <w:sz w:val="24"/>
           <w:szCs w:val="24"/>
         </w:rPr>
@@ -1788,7 +1772,7 @@
       <w:r>
         <w:rPr>
           <w:rFonts w:ascii="Arial" w:eastAsia="Times New Roman" w:hAnsi="Arial" w:cs="Arial"/>
-          <w:color w:val="000000"/>
+          <w:color w:val="C00000"/>
           <w:sz w:val="24"/>
           <w:szCs w:val="24"/>
         </w:rPr>
@@ -1797,7 +1781,7 @@
       <w:r>
         <w:rPr>
           <w:rFonts w:ascii="Arial" w:eastAsia="Times New Roman" w:hAnsi="Arial" w:cs="Arial"/>
-          <w:color w:val="000000"/>
+          <w:color w:val="C00000"/>
           <w:sz w:val="24"/>
           <w:szCs w:val="24"/>
         </w:rPr>
@@ -1806,7 +1790,7 @@
       <w:r>
         <w:rPr>
           <w:rFonts w:ascii="Arial" w:eastAsia="Times New Roman" w:hAnsi="Arial" w:cs="Arial"/>
-          <w:color w:val="000000"/>
+          <w:color w:val="C00000"/>
           <w:sz w:val="24"/>
           <w:szCs w:val="24"/>
         </w:rPr>
@@ -1815,7 +1799,7 @@
       <w:r>
         <w:rPr>
           <w:rFonts w:ascii="Arial" w:eastAsia="Times New Roman" w:hAnsi="Arial" w:cs="Arial"/>
-          <w:color w:val="000000"/>
+          <w:color w:val="C00000"/>
           <w:sz w:val="24"/>
           <w:szCs w:val="24"/>
         </w:rPr>
@@ -1824,7 +1808,7 @@
       <w:r>
         <w:rPr>
           <w:rFonts w:ascii="Arial" w:eastAsia="Times New Roman" w:hAnsi="Arial" w:cs="Arial"/>
-          <w:color w:val="000000"/>
+          <w:color w:val="C00000"/>
           <w:sz w:val="24"/>
           <w:szCs w:val="24"/>
         </w:rPr>
@@ -1862,15 +1846,13 @@
         <w:textAlignment w:val="baseline"/>
         <w:rPr>
           <w:rFonts w:ascii="Arial" w:eastAsia="Times New Roman" w:hAnsi="Arial" w:cs="Arial"/>
-          <w:color w:val="000000"/>
-          <w:sz w:val="24"/>
-          <w:szCs w:val="24"/>
-        </w:rPr>
-      </w:pPr>
-      <w:r>
-        <w:rPr>
-          <w:rFonts w:ascii="Arial" w:eastAsia="Times New Roman" w:hAnsi="Arial" w:cs="Arial"/>
-          <w:color w:val="000000"/>
+          <w:sz w:val="24"/>
+          <w:szCs w:val="24"/>
+        </w:rPr>
+      </w:pPr>
+      <w:r>
+        <w:rPr>
+          <w:rFonts w:ascii="Arial" w:eastAsia="Times New Roman" w:hAnsi="Arial" w:cs="Arial"/>
           <w:sz w:val="24"/>
           <w:szCs w:val="24"/>
         </w:rPr>
@@ -1879,7 +1861,6 @@
       <w:r>
         <w:rPr>
           <w:rFonts w:ascii="Arial" w:eastAsia="Times New Roman" w:hAnsi="Arial" w:cs="Arial"/>
-          <w:color w:val="000000"/>
           <w:sz w:val="24"/>
           <w:szCs w:val="24"/>
         </w:rPr>
@@ -1888,7 +1869,6 @@
       <w:r>
         <w:rPr>
           <w:rFonts w:ascii="Arial" w:eastAsia="Times New Roman" w:hAnsi="Arial" w:cs="Arial"/>
-          <w:color w:val="000000"/>
           <w:sz w:val="24"/>
           <w:szCs w:val="24"/>
         </w:rPr>
@@ -1897,7 +1877,6 @@
       <w:r>
         <w:rPr>
           <w:rFonts w:ascii="Arial" w:eastAsia="Times New Roman" w:hAnsi="Arial" w:cs="Arial"/>
-          <w:color w:val="000000"/>
           <w:sz w:val="24"/>
           <w:szCs w:val="24"/>
         </w:rPr>
@@ -1906,7 +1885,6 @@
       <w:r>
         <w:rPr>
           <w:rFonts w:ascii="Arial" w:eastAsia="Times New Roman" w:hAnsi="Arial" w:cs="Arial"/>
-          <w:color w:val="000000"/>
           <w:sz w:val="24"/>
           <w:szCs w:val="24"/>
         </w:rPr>
@@ -1915,7 +1893,6 @@
       <w:r>
         <w:rPr>
           <w:rFonts w:ascii="Arial" w:eastAsia="Times New Roman" w:hAnsi="Arial" w:cs="Arial"/>
-          <w:color w:val="000000"/>
           <w:sz w:val="24"/>
           <w:szCs w:val="24"/>
         </w:rPr>
@@ -1924,7 +1901,6 @@
       <w:r>
         <w:rPr>
           <w:rFonts w:ascii="Arial" w:eastAsia="Times New Roman" w:hAnsi="Arial" w:cs="Arial"/>
-          <w:color w:val="000000"/>
           <w:sz w:val="24"/>
           <w:szCs w:val="24"/>
         </w:rPr>
@@ -1933,7 +1909,6 @@
       <w:r>
         <w:rPr>
           <w:rFonts w:ascii="Arial" w:eastAsia="Times New Roman" w:hAnsi="Arial" w:cs="Arial"/>
-          <w:color w:val="000000"/>
           <w:sz w:val="24"/>
           <w:szCs w:val="24"/>
         </w:rPr>
@@ -1942,7 +1917,6 @@
       <w:r>
         <w:rPr>
           <w:rFonts w:ascii="Arial" w:eastAsia="Times New Roman" w:hAnsi="Arial" w:cs="Arial"/>
-          <w:color w:val="000000"/>
           <w:sz w:val="24"/>
           <w:szCs w:val="24"/>
         </w:rPr>
@@ -1951,7 +1925,6 @@
       <w:r>
         <w:rPr>
           <w:rFonts w:ascii="Arial" w:eastAsia="Times New Roman" w:hAnsi="Arial" w:cs="Arial"/>
-          <w:color w:val="000000"/>
           <w:sz w:val="24"/>
           <w:szCs w:val="24"/>
         </w:rPr>
@@ -1960,7 +1933,6 @@
       <w:r>
         <w:rPr>
           <w:rFonts w:ascii="Arial" w:eastAsia="Times New Roman" w:hAnsi="Arial" w:cs="Arial"/>
-          <w:color w:val="000000"/>
           <w:sz w:val="24"/>
           <w:szCs w:val="24"/>
         </w:rPr>
@@ -1969,7 +1941,6 @@
       <w:r>
         <w:rPr>
           <w:rFonts w:ascii="Arial" w:eastAsia="Times New Roman" w:hAnsi="Arial" w:cs="Arial"/>
-          <w:color w:val="000000"/>
           <w:sz w:val="24"/>
           <w:szCs w:val="24"/>
         </w:rPr>
@@ -1978,7 +1949,6 @@
       <w:r>
         <w:rPr>
           <w:rFonts w:ascii="Arial" w:eastAsia="Times New Roman" w:hAnsi="Arial" w:cs="Arial"/>
-          <w:color w:val="000000"/>
           <w:sz w:val="24"/>
           <w:szCs w:val="24"/>
         </w:rPr>
@@ -1987,7 +1957,6 @@
       <w:r>
         <w:rPr>
           <w:rFonts w:ascii="Arial" w:eastAsia="Times New Roman" w:hAnsi="Arial" w:cs="Arial"/>
-          <w:color w:val="000000"/>
           <w:sz w:val="24"/>
           <w:szCs w:val="24"/>
         </w:rPr>
@@ -1996,7 +1965,6 @@
       <w:r>
         <w:rPr>
           <w:rFonts w:ascii="Arial" w:eastAsia="Times New Roman" w:hAnsi="Arial" w:cs="Arial"/>
-          <w:color w:val="000000"/>
           <w:sz w:val="24"/>
           <w:szCs w:val="24"/>
         </w:rPr>
@@ -2053,26 +2021,24 @@
         <w:textAlignment w:val="baseline"/>
         <w:rPr>
           <w:rFonts w:ascii="Arial" w:eastAsia="Times New Roman" w:hAnsi="Arial" w:cs="Arial"/>
-          <w:color w:val="000000"/>
-          <w:sz w:val="24"/>
-          <w:szCs w:val="24"/>
-        </w:rPr>
-      </w:pPr>
-      <w:proofErr w:type="gramStart"/>
-      <w:r>
-        <w:rPr>
-          <w:rFonts w:ascii="Arial" w:eastAsia="Times New Roman" w:hAnsi="Arial" w:cs="Arial"/>
-          <w:color w:val="FF0000"/>
-          <w:sz w:val="24"/>
-          <w:szCs w:val="24"/>
-        </w:rPr>
-        <w:t>Finalmente</w:t>
-      </w:r>
-      <w:proofErr w:type="gramEnd"/>
-      <w:r>
-        <w:rPr>
-          <w:rFonts w:ascii="Arial" w:eastAsia="Times New Roman" w:hAnsi="Arial" w:cs="Arial"/>
-          <w:color w:val="FF0000"/>
+          <w:color w:val="00B050"/>
+          <w:sz w:val="24"/>
+          <w:szCs w:val="24"/>
+        </w:rPr>
+      </w:pPr>
+      <w:r>
+        <w:rPr>
+          <w:rFonts w:ascii="Arial" w:eastAsia="Times New Roman" w:hAnsi="Arial" w:cs="Arial"/>
+          <w:color w:val="C00000"/>
+          <w:sz w:val="24"/>
+          <w:szCs w:val="24"/>
+        </w:rPr>
+        <w:t>Finalmente,</w:t>
+      </w:r>
+      <w:r>
+        <w:rPr>
+          <w:rFonts w:ascii="Arial" w:eastAsia="Times New Roman" w:hAnsi="Arial" w:cs="Arial"/>
+          <w:color w:val="C00000"/>
           <w:sz w:val="24"/>
           <w:szCs w:val="24"/>
         </w:rPr>
@@ -2081,7 +2047,7 @@
       <w:r>
         <w:rPr>
           <w:rFonts w:ascii="Arial" w:eastAsia="Times New Roman" w:hAnsi="Arial" w:cs="Arial"/>
-          <w:color w:val="FF0000"/>
+          <w:color w:val="C00000"/>
           <w:sz w:val="24"/>
           <w:szCs w:val="24"/>
         </w:rPr>
@@ -2099,7 +2065,7 @@
       <w:r>
         <w:rPr>
           <w:rFonts w:ascii="Arial" w:eastAsia="Times New Roman" w:hAnsi="Arial" w:cs="Arial"/>
-          <w:color w:val="4F6228" w:themeColor="accent3" w:themeShade="80"/>
+          <w:color w:val="00B050"/>
           <w:sz w:val="24"/>
           <w:szCs w:val="24"/>
         </w:rPr>
@@ -2108,7 +2074,7 @@
       <w:r>
         <w:rPr>
           <w:rFonts w:ascii="Arial" w:eastAsia="Times New Roman" w:hAnsi="Arial" w:cs="Arial"/>
-          <w:color w:val="4F6228" w:themeColor="accent3" w:themeShade="80"/>
+          <w:color w:val="00B050"/>
           <w:sz w:val="24"/>
           <w:szCs w:val="24"/>
         </w:rPr>
@@ -2117,25 +2083,16 @@
       <w:r>
         <w:rPr>
           <w:rFonts w:ascii="Arial" w:eastAsia="Times New Roman" w:hAnsi="Arial" w:cs="Arial"/>
-          <w:color w:val="000000"/>
-          <w:sz w:val="24"/>
-          <w:szCs w:val="24"/>
-        </w:rPr>
-        <w:t xml:space="preserve">, la cual no se podrá modificar en el modo juego, en el modo de ejecución normal </w:t>
-      </w:r>
-      <w:r>
-        <w:rPr>
-          <w:rFonts w:ascii="Arial" w:eastAsia="Times New Roman" w:hAnsi="Arial" w:cs="Arial"/>
-          <w:color w:val="4F6228" w:themeColor="accent3" w:themeShade="80"/>
-          <w:sz w:val="24"/>
-          <w:szCs w:val="24"/>
-        </w:rPr>
-        <w:t>se podrá reducir, acelerar o pausar</w:t>
-      </w:r>
-      <w:r>
-        <w:rPr>
-          <w:rFonts w:ascii="Arial" w:eastAsia="Times New Roman" w:hAnsi="Arial" w:cs="Arial"/>
-          <w:color w:val="000000"/>
+          <w:color w:val="00B050"/>
+          <w:sz w:val="24"/>
+          <w:szCs w:val="24"/>
+        </w:rPr>
+        <w:t>, la cual no se podrá modificar en el modo juego, en el modo de ejecución normal se podrá reducir, acelerar o pausar</w:t>
+      </w:r>
+      <w:r>
+        <w:rPr>
+          <w:rFonts w:ascii="Arial" w:eastAsia="Times New Roman" w:hAnsi="Arial" w:cs="Arial"/>
+          <w:color w:val="00B050"/>
           <w:sz w:val="24"/>
           <w:szCs w:val="24"/>
         </w:rPr>
@@ -2144,7 +2101,7 @@
       <w:r>
         <w:rPr>
           <w:rFonts w:ascii="Arial" w:eastAsia="Times New Roman" w:hAnsi="Arial" w:cs="Arial"/>
-          <w:color w:val="000000"/>
+          <w:color w:val="00B050"/>
           <w:sz w:val="24"/>
           <w:szCs w:val="24"/>
         </w:rPr>
@@ -3859,6 +3816,7 @@
     <w:lsdException w:name="HTML Sample" w:semiHidden="1" w:unhideWhenUsed="1"/>
     <w:lsdException w:name="HTML Typewriter" w:semiHidden="1" w:unhideWhenUsed="1"/>
     <w:lsdException w:name="HTML Variable" w:semiHidden="1" w:unhideWhenUsed="1"/>
+    <w:lsdException w:name="Normal Table" w:semiHidden="1" w:unhideWhenUsed="1"/>
     <w:lsdException w:name="annotation subject" w:semiHidden="1" w:unhideWhenUsed="1"/>
     <w:lsdException w:name="No List" w:semiHidden="1" w:unhideWhenUsed="1"/>
     <w:lsdException w:name="Outline List 1" w:semiHidden="1" w:unhideWhenUsed="1"/>
@@ -3902,8 +3860,10 @@
     <w:lsdException w:name="Table Elegant" w:semiHidden="1" w:unhideWhenUsed="1"/>
     <w:lsdException w:name="Table Professional" w:semiHidden="1" w:unhideWhenUsed="1"/>
     <w:lsdException w:name="Table Subtle 1" w:semiHidden="1" w:unhideWhenUsed="1"/>
+    <w:lsdException w:name="Table Subtle 2" w:semiHidden="1" w:unhideWhenUsed="1"/>
     <w:lsdException w:name="Table Web 1" w:semiHidden="1" w:unhideWhenUsed="1"/>
     <w:lsdException w:name="Table Web 2" w:semiHidden="1" w:unhideWhenUsed="1"/>
+    <w:lsdException w:name="Table Web 3" w:semiHidden="1" w:unhideWhenUsed="1"/>
     <w:lsdException w:name="Balloon Text" w:semiHidden="1" w:unhideWhenUsed="1"/>
     <w:lsdException w:name="Table Grid" w:uiPriority="59"/>
     <w:lsdException w:name="Table Theme" w:semiHidden="1" w:unhideWhenUsed="1"/>

</xml_diff>